<commit_message>
se sube rubrica del profe armando
</commit_message>
<xml_diff>
--- a/9°A/Telecomunicaciones/T-9A-U3-EFrancisco.docx
+++ b/9°A/Telecomunicaciones/T-9A-U3-EFrancisco.docx
@@ -1,6 +1,6 @@
 
 <file path=word/document.xml><?xml version="1.0" encoding="utf-8"?>
-<w:document xmlns:wpc="http://schemas.microsoft.com/office/word/2010/wordprocessingCanvas" xmlns:mc="http://schemas.openxmlformats.org/markup-compatibility/2006" xmlns:o="urn:schemas-microsoft-com:office:office" xmlns:r="http://schemas.openxmlformats.org/officeDocument/2006/relationships" xmlns:m="http://schemas.openxmlformats.org/officeDocument/2006/math" xmlns:v="urn:schemas-microsoft-com:vml" xmlns:wp14="http://schemas.microsoft.com/office/word/2010/wordprocessingDrawing" xmlns:wp="http://schemas.openxmlformats.org/drawingml/2006/wordprocessingDrawing" xmlns:w10="urn:schemas-microsoft-com:office:word" xmlns:w="http://schemas.openxmlformats.org/wordprocessingml/2006/main" xmlns:w14="http://schemas.microsoft.com/office/word/2010/wordml" xmlns:w15="http://schemas.microsoft.com/office/word/2012/wordml" xmlns:wpg="http://schemas.microsoft.com/office/word/2010/wordprocessingGroup" xmlns:wpi="http://schemas.microsoft.com/office/word/2010/wordprocessingInk" xmlns:wne="http://schemas.microsoft.com/office/word/2006/wordml" xmlns:wps="http://schemas.microsoft.com/office/word/2010/wordprocessingShape" mc:Ignorable="w14 w15 wp14">
+<w:document xmlns:wpc="http://schemas.microsoft.com/office/word/2010/wordprocessingCanvas" xmlns:cx="http://schemas.microsoft.com/office/drawing/2014/chartex" xmlns:mc="http://schemas.openxmlformats.org/markup-compatibility/2006" xmlns:o="urn:schemas-microsoft-com:office:office" xmlns:r="http://schemas.openxmlformats.org/officeDocument/2006/relationships" xmlns:m="http://schemas.openxmlformats.org/officeDocument/2006/math" xmlns:v="urn:schemas-microsoft-com:vml" xmlns:wp14="http://schemas.microsoft.com/office/word/2010/wordprocessingDrawing" xmlns:wp="http://schemas.openxmlformats.org/drawingml/2006/wordprocessingDrawing" xmlns:w10="urn:schemas-microsoft-com:office:word" xmlns:w="http://schemas.openxmlformats.org/wordprocessingml/2006/main" xmlns:w14="http://schemas.microsoft.com/office/word/2010/wordml" xmlns:w15="http://schemas.microsoft.com/office/word/2012/wordml" xmlns:w16se="http://schemas.microsoft.com/office/word/2015/wordml/symex" xmlns:wpg="http://schemas.microsoft.com/office/word/2010/wordprocessingGroup" xmlns:wpi="http://schemas.microsoft.com/office/word/2010/wordprocessingInk" xmlns:wne="http://schemas.microsoft.com/office/word/2006/wordml" xmlns:wps="http://schemas.microsoft.com/office/word/2010/wordprocessingShape" mc:Ignorable="w14 w15 w16se wp14">
   <w:body>
     <w:sdt>
       <w:sdtPr>
@@ -10,7 +10,6 @@
           <w:docPartUnique/>
         </w:docPartObj>
       </w:sdtPr>
-      <w:sdtEndPr/>
       <w:sdtContent>
         <w:p>
           <w:pPr>
@@ -19,7 +18,7 @@
           <w:r>
             <w:rPr>
               <w:noProof/>
-              <w:lang w:eastAsia="es-MX"/>
+              <w:lang w:eastAsia="zh-TW"/>
             </w:rPr>
             <mc:AlternateContent>
               <mc:Choice Requires="wpg">
@@ -158,7 +157,6 @@
                                       <w:calendar w:val="gregorian"/>
                                     </w:date>
                                   </w:sdtPr>
-                                  <w:sdtEndPr/>
                                   <w:sdtContent>
                                     <w:p>
                                       <w:pPr>
@@ -3577,7 +3575,7 @@
               <mc:Fallback>
                 <w:pict>
                   <v:group id="Grupo 2" o:spid="_x0000_s1026" style="position:absolute;left:0;text-align:left;margin-left:0;margin-top:0;width:172.8pt;height:718.55pt;z-index:-251657216;mso-width-percent:330;mso-height-percent:950;mso-left-percent:40;mso-position-horizontal-relative:page;mso-position-vertical:center;mso-position-vertical-relative:page;mso-width-percent:330;mso-height-percent:950;mso-left-percent:40" coordsize="21945,91257" o:gfxdata="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">
-                    <v:rect id="Rectángulo 3" o:spid="_x0000_s1027" style="position:absolute;width:1945;height:91257;visibility:visible;mso-wrap-style:square;v-text-anchor:middle" o:gfxdata="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" filled="f" stroked="f">
+                    <v:rect id="Rectángulo 3" o:spid="_x0000_s1027" style="position:absolute;width:1945;height:91257;visibility:visible;mso-wrap-style:square;v-text-anchor:middle" o:gfxdata="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" filled="f" stroked="f">
                       <v:shadow on="t" color="black" opacity="41287f" offset="0,1.5pt"/>
                     </v:rect>
                     <v:shapetype id="_x0000_t15" coordsize="21600,21600" o:spt="15" adj="16200" path="m@0,l,,,21600@0,21600,21600,10800xe">
@@ -3591,7 +3589,7 @@
                         <v:h position="#0,topLeft" xrange="0,21600"/>
                       </v:handles>
                     </v:shapetype>
-                    <v:shape id="Pentágono 4" o:spid="_x0000_s1028" type="#_x0000_t15" style="position:absolute;top:14668;width:21945;height:5521;visibility:visible;mso-wrap-style:square;v-text-anchor:middle" o:gfxdata="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" adj="18883" filled="f" stroked="f">
+                    <v:shape id="Pentágono 4" o:spid="_x0000_s1028" type="#_x0000_t15" style="position:absolute;top:14668;width:21945;height:5521;visibility:visible;mso-wrap-style:square;v-text-anchor:middle" o:gfxdata="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" adj="18883" filled="f" stroked="f">
                       <v:shadow on="t" color="black" opacity="41287f" offset="0,1.5pt"/>
                       <v:textbox inset=",0,14.4pt,0">
                         <w:txbxContent>
@@ -3622,7 +3620,6 @@
                                 <w:calendar w:val="gregorian"/>
                               </w:date>
                             </w:sdtPr>
-                            <w:sdtEndPr/>
                             <w:sdtContent>
                               <w:p>
                                 <w:pPr>
@@ -3667,101 +3664,101 @@
                         </w:txbxContent>
                       </v:textbox>
                     </v:shape>
-                    <v:group id="Grupo 5" o:spid="_x0000_s1029" style="position:absolute;left:762;top:42100;width:20574;height:49103" coordorigin="806,42118" coordsize="13062,31210" o:gfxdata="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">
-                      <v:group id="Grupo 6" o:spid="_x0000_s1030" style="position:absolute;left:1410;top:42118;width:10478;height:31210" coordorigin="1410,42118" coordsize="10477,31210" o:gfxdata="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">
+                    <v:group id="Grupo 5" o:spid="_x0000_s1029" style="position:absolute;left:762;top:42100;width:20574;height:49103" coordorigin="806,42118" coordsize="13062,31210" o:gfxdata="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">
+                      <v:group id="Grupo 6" o:spid="_x0000_s1030" style="position:absolute;left:1410;top:42118;width:10478;height:31210" coordorigin="1410,42118" coordsize="10477,31210" o:gfxdata="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">
                         <o:lock v:ext="edit" aspectratio="t"/>
-                        <v:shape id="Forma libre 20" o:spid="_x0000_s1031" style="position:absolute;left:3696;top:62168;width:1937;height:6985;visibility:visible;mso-wrap-style:square;v-text-anchor:top" coordsize="122,440" o:gfxdata="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" path="m,l39,152,84,304r38,113l122,440,76,306,39,180,6,53,,xe" filled="f" stroked="f">
+                        <v:shape id="Forma libre 20" o:spid="_x0000_s1031" style="position:absolute;left:3696;top:62168;width:1937;height:6985;visibility:visible;mso-wrap-style:square;v-text-anchor:top" coordsize="122,440" o:gfxdata="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" path="m,l39,152,84,304r38,113l122,440,76,306,39,180,6,53,,xe" filled="f" stroked="f">
                           <v:shadow on="t" color="black" opacity="41287f" offset="0,1.5pt"/>
                           <v:path arrowok="t" o:connecttype="custom" o:connectlocs="0,0;61913,241300;133350,482600;193675,661988;193675,698500;120650,485775;61913,285750;9525,84138;0,0" o:connectangles="0,0,0,0,0,0,0,0,0"/>
                         </v:shape>
-                        <v:shape id="Forma libre 21" o:spid="_x0000_s1032" style="position:absolute;left:5728;top:69058;width:1842;height:4270;visibility:visible;mso-wrap-style:square;v-text-anchor:top" coordsize="116,269" o:gfxdata="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" path="m,l8,19,37,93r30,74l116,269r-8,l60,169,30,98,1,25,,xe" filled="f" stroked="f">
+                        <v:shape id="Forma libre 21" o:spid="_x0000_s1032" style="position:absolute;left:5728;top:69058;width:1842;height:4270;visibility:visible;mso-wrap-style:square;v-text-anchor:top" coordsize="116,269" o:gfxdata="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" path="m,l8,19,37,93r30,74l116,269r-8,l60,169,30,98,1,25,,xe" filled="f" stroked="f">
                           <v:shadow on="t" color="black" opacity="41287f" offset="0,1.5pt"/>
                           <v:path arrowok="t" o:connecttype="custom" o:connectlocs="0,0;12700,30163;58738,147638;106363,265113;184150,427038;171450,427038;95250,268288;47625,155575;1588,39688;0,0" o:connectangles="0,0,0,0,0,0,0,0,0,0"/>
                         </v:shape>
-                        <v:shape id="Forma libre 22" o:spid="_x0000_s1033" style="position:absolute;left:1410;top:42118;width:2223;height:20193;visibility:visible;mso-wrap-style:square;v-text-anchor:top" coordsize="140,1272" o:gfxdata="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" path="m,l,,1,79r2,80l12,317,23,476,39,634,58,792,83,948r24,138l135,1223r5,49l138,1262,105,1106,77,949,53,792,35,634,20,476,9,317,2,159,,79,,xe" filled="f" stroked="f">
+                        <v:shape id="Forma libre 22" o:spid="_x0000_s1033" style="position:absolute;left:1410;top:42118;width:2223;height:20193;visibility:visible;mso-wrap-style:square;v-text-anchor:top" coordsize="140,1272" o:gfxdata="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" path="m,l,,1,79r2,80l12,317,23,476,39,634,58,792,83,948r24,138l135,1223r5,49l138,1262,105,1106,77,949,53,792,35,634,20,476,9,317,2,159,,79,,xe" filled="f" stroked="f">
                           <v:shadow on="t" color="black" opacity="41287f" offset="0,1.5pt"/>
                           <v:path arrowok="t" o:connecttype="custom" o:connectlocs="0,0;0,0;1588,125413;4763,252413;19050,503238;36513,755650;61913,1006475;92075,1257300;131763,1504950;169863,1724025;214313,1941513;222250,2019300;219075,2003425;166688,1755775;122238,1506538;84138,1257300;55563,1006475;31750,755650;14288,503238;3175,252413;0,125413;0,0" o:connectangles="0,0,0,0,0,0,0,0,0,0,0,0,0,0,0,0,0,0,0,0,0,0"/>
                         </v:shape>
-                        <v:shape id="Forma libre 23" o:spid="_x0000_s1034" style="position:absolute;left:3410;top:48611;width:715;height:13557;visibility:visible;mso-wrap-style:square;v-text-anchor:top" coordsize="45,854" o:gfxdata="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" path="m45,r,l35,66r-9,67l14,267,6,401,3,534,6,669r8,134l18,854r,-3l9,814,8,803,1,669,,534,3,401,12,267,25,132,34,66,45,xe" filled="f" stroked="f">
+                        <v:shape id="Forma libre 23" o:spid="_x0000_s1034" style="position:absolute;left:3410;top:48611;width:715;height:13557;visibility:visible;mso-wrap-style:square;v-text-anchor:top" coordsize="45,854" o:gfxdata="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" path="m45,r,l35,66r-9,67l14,267,6,401,3,534,6,669r8,134l18,854r,-3l9,814,8,803,1,669,,534,3,401,12,267,25,132,34,66,45,xe" filled="f" stroked="f">
                           <v:shadow on="t" color="black" opacity="41287f" offset="0,1.5pt"/>
                           <v:path arrowok="t" o:connecttype="custom" o:connectlocs="71438,0;71438,0;55563,104775;41275,211138;22225,423863;9525,636588;4763,847725;9525,1062038;22225,1274763;28575,1355725;28575,1350963;14288,1292225;12700,1274763;1588,1062038;0,847725;4763,636588;19050,423863;39688,209550;53975,104775;71438,0" o:connectangles="0,0,0,0,0,0,0,0,0,0,0,0,0,0,0,0,0,0,0,0"/>
                         </v:shape>
-                        <v:shape id="Forma libre 24" o:spid="_x0000_s1035" style="position:absolute;left:3633;top:62311;width:2444;height:9985;visibility:visible;mso-wrap-style:square;v-text-anchor:top" coordsize="154,629" o:gfxdata="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" path="m,l10,44r11,82l34,207r19,86l75,380r25,86l120,521r21,55l152,618r2,11l140,595,115,532,93,468,67,383,47,295,28,207,12,104,,xe" filled="f" stroked="f">
+                        <v:shape id="Forma libre 24" o:spid="_x0000_s1035" style="position:absolute;left:3633;top:62311;width:2444;height:9985;visibility:visible;mso-wrap-style:square;v-text-anchor:top" coordsize="154,629" o:gfxdata="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" path="m,l10,44r11,82l34,207r19,86l75,380r25,86l120,521r21,55l152,618r2,11l140,595,115,532,93,468,67,383,47,295,28,207,12,104,,xe" filled="f" stroked="f">
                           <v:shadow on="t" color="black" opacity="41287f" offset="0,1.5pt"/>
                           <v:path arrowok="t" o:connecttype="custom" o:connectlocs="0,0;15875,69850;33338,200025;53975,328613;84138,465138;119063,603250;158750,739775;190500,827088;223838,914400;241300,981075;244475,998538;222250,944563;182563,844550;147638,742950;106363,608013;74613,468313;44450,328613;19050,165100;0,0" o:connectangles="0,0,0,0,0,0,0,0,0,0,0,0,0,0,0,0,0,0,0"/>
                         </v:shape>
-                        <v:shape id="Forma libre 25" o:spid="_x0000_s1036" style="position:absolute;left:6204;top:72233;width:524;height:1095;visibility:visible;mso-wrap-style:square;v-text-anchor:top" coordsize="33,69" o:gfxdata="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" path="m,l33,69r-9,l12,35,,xe" filled="f" stroked="f">
+                        <v:shape id="Forma libre 25" o:spid="_x0000_s1036" style="position:absolute;left:6204;top:72233;width:524;height:1095;visibility:visible;mso-wrap-style:square;v-text-anchor:top" coordsize="33,69" o:gfxdata="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" path="m,l33,69r-9,l12,35,,xe" filled="f" stroked="f">
                           <v:shadow on="t" color="black" opacity="41287f" offset="0,1.5pt"/>
                           <v:path arrowok="t" o:connecttype="custom" o:connectlocs="0,0;52388,109538;38100,109538;19050,55563;0,0" o:connectangles="0,0,0,0,0"/>
                         </v:shape>
-                        <v:shape id="Forma libre 26" o:spid="_x0000_s1037" style="position:absolute;left:3553;top:61533;width:238;height:1476;visibility:visible;mso-wrap-style:square;v-text-anchor:top" coordsize="15,93" o:gfxdata="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" path="m,l9,37r,3l15,93,5,49,,xe" filled="f" stroked="f">
+                        <v:shape id="Forma libre 26" o:spid="_x0000_s1037" style="position:absolute;left:3553;top:61533;width:238;height:1476;visibility:visible;mso-wrap-style:square;v-text-anchor:top" coordsize="15,93" o:gfxdata="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" path="m,l9,37r,3l15,93,5,49,,xe" filled="f" stroked="f">
                           <v:shadow on="t" color="black" opacity="41287f" offset="0,1.5pt"/>
                           <v:path arrowok="t" o:connecttype="custom" o:connectlocs="0,0;14288,58738;14288,63500;23813,147638;7938,77788;0,0" o:connectangles="0,0,0,0,0,0"/>
                         </v:shape>
-                        <v:shape id="Forma libre 27" o:spid="_x0000_s1038" style="position:absolute;left:5633;top:56897;width:6255;height:12161;visibility:visible;mso-wrap-style:square;v-text-anchor:top" coordsize="394,766" o:gfxdata="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" path="m394,r,l356,38,319,77r-35,40l249,160r-42,58l168,276r-37,63l98,402,69,467,45,535,26,604,14,673,7,746,6,766,,749r1,-5l7,673,21,603,40,533,65,466,94,400r33,-64l164,275r40,-60l248,158r34,-42l318,76,354,37,394,xe" filled="f" stroked="f">
+                        <v:shape id="Forma libre 27" o:spid="_x0000_s1038" style="position:absolute;left:5633;top:56897;width:6255;height:12161;visibility:visible;mso-wrap-style:square;v-text-anchor:top" coordsize="394,766" o:gfxdata="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" path="m394,r,l356,38,319,77r-35,40l249,160r-42,58l168,276r-37,63l98,402,69,467,45,535,26,604,14,673,7,746,6,766,,749r1,-5l7,673,21,603,40,533,65,466,94,400r33,-64l164,275r40,-60l248,158r34,-42l318,76,354,37,394,xe" filled="f" stroked="f">
                           <v:shadow on="t" color="black" opacity="41287f" offset="0,1.5pt"/>
                           <v:path arrowok="t" o:connecttype="custom" o:connectlocs="625475,0;625475,0;565150,60325;506413,122238;450850,185738;395288,254000;328613,346075;266700,438150;207963,538163;155575,638175;109538,741363;71438,849313;41275,958850;22225,1068388;11113,1184275;9525,1216025;0,1189038;1588,1181100;11113,1068388;33338,957263;63500,846138;103188,739775;149225,635000;201613,533400;260350,436563;323850,341313;393700,250825;447675,184150;504825,120650;561975,58738;625475,0" o:connectangles="0,0,0,0,0,0,0,0,0,0,0,0,0,0,0,0,0,0,0,0,0,0,0,0,0,0,0,0,0,0,0"/>
                         </v:shape>
-                        <v:shape id="Forma libre 28" o:spid="_x0000_s1039" style="position:absolute;left:5633;top:69153;width:571;height:3080;visibility:visible;mso-wrap-style:square;v-text-anchor:top" coordsize="36,194" o:gfxdata="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" path="m,l6,16r1,3l11,80r9,52l33,185r3,9l21,161,15,145,5,81,1,41,,xe" filled="f" stroked="f">
+                        <v:shape id="Forma libre 28" o:spid="_x0000_s1039" style="position:absolute;left:5633;top:69153;width:571;height:3080;visibility:visible;mso-wrap-style:square;v-text-anchor:top" coordsize="36,194" o:gfxdata="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" path="m,l6,16r1,3l11,80r9,52l33,185r3,9l21,161,15,145,5,81,1,41,,xe" filled="f" stroked="f">
                           <v:shadow on="t" color="black" opacity="41287f" offset="0,1.5pt"/>
                           <v:path arrowok="t" o:connecttype="custom" o:connectlocs="0,0;9525,25400;11113,30163;17463,127000;31750,209550;52388,293688;57150,307975;33338,255588;23813,230188;7938,128588;1588,65088;0,0" o:connectangles="0,0,0,0,0,0,0,0,0,0,0,0"/>
                         </v:shape>
-                        <v:shape id="Forma libre 29" o:spid="_x0000_s1040" style="position:absolute;left:6077;top:72296;width:493;height:1032;visibility:visible;mso-wrap-style:square;v-text-anchor:top" coordsize="31,65" o:gfxdata="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" path="m,l31,65r-8,l,xe" filled="f" stroked="f">
+                        <v:shape id="Forma libre 29" o:spid="_x0000_s1040" style="position:absolute;left:6077;top:72296;width:493;height:1032;visibility:visible;mso-wrap-style:square;v-text-anchor:top" coordsize="31,65" o:gfxdata="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" path="m,l31,65r-8,l,xe" filled="f" stroked="f">
                           <v:shadow on="t" color="black" opacity="41287f" offset="0,1.5pt"/>
                           <v:path arrowok="t" o:connecttype="custom" o:connectlocs="0,0;49213,103188;36513,103188;0,0" o:connectangles="0,0,0,0"/>
                         </v:shape>
-                        <v:shape id="Forma libre 30" o:spid="_x0000_s1041" style="position:absolute;left:5633;top:68788;width:111;height:666;visibility:visible;mso-wrap-style:square;v-text-anchor:top" coordsize="7,42" o:gfxdata="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" path="m,l6,17,7,42,6,39,,23,,xe" filled="f" stroked="f">
+                        <v:shape id="Forma libre 30" o:spid="_x0000_s1041" style="position:absolute;left:5633;top:68788;width:111;height:666;visibility:visible;mso-wrap-style:square;v-text-anchor:top" coordsize="7,42" o:gfxdata="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" path="m,l6,17,7,42,6,39,,23,,xe" filled="f" stroked="f">
                           <v:shadow on="t" color="black" opacity="41287f" offset="0,1.5pt"/>
                           <v:path arrowok="t" o:connecttype="custom" o:connectlocs="0,0;9525,26988;11113,66675;9525,61913;0,36513;0,0" o:connectangles="0,0,0,0,0,0"/>
                         </v:shape>
-                        <v:shape id="Forma libre 31" o:spid="_x0000_s1042" style="position:absolute;left:5871;top:71455;width:714;height:1873;visibility:visible;mso-wrap-style:square;v-text-anchor:top" coordsize="45,118" o:gfxdata="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" path="m,l6,16,21,49,33,84r12,34l44,118,13,53,11,42,,xe" filled="f" stroked="f">
+                        <v:shape id="Forma libre 31" o:spid="_x0000_s1042" style="position:absolute;left:5871;top:71455;width:714;height:1873;visibility:visible;mso-wrap-style:square;v-text-anchor:top" coordsize="45,118" o:gfxdata="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" path="m,l6,16,21,49,33,84r12,34l44,118,13,53,11,42,,xe" filled="f" stroked="f">
                           <v:shadow on="t" color="black" opacity="41287f" offset="0,1.5pt"/>
                           <v:path arrowok="t" o:connecttype="custom" o:connectlocs="0,0;9525,25400;33338,77788;52388,133350;71438,187325;69850,187325;20638,84138;17463,66675;0,0" o:connectangles="0,0,0,0,0,0,0,0,0"/>
                         </v:shape>
                       </v:group>
-                      <v:group id="Grupo 7" o:spid="_x0000_s1043" style="position:absolute;left:806;top:48269;width:13063;height:25059" coordorigin="806,46499" coordsize="8747,16779" o:gfxdata="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">
+                      <v:group id="Grupo 7" o:spid="_x0000_s1043" style="position:absolute;left:806;top:48269;width:13063;height:25059" coordorigin="806,46499" coordsize="8747,16779" o:gfxdata="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">
                         <o:lock v:ext="edit" aspectratio="t"/>
-                        <v:shape id="Forma libre 8" o:spid="_x0000_s1044" style="position:absolute;left:1187;top:51897;width:1984;height:7143;visibility:visible;mso-wrap-style:square;v-text-anchor:top" coordsize="125,450" o:gfxdata="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" path="m,l41,155,86,309r39,116l125,450,79,311,41,183,7,54,,xe" filled="f" stroked="f">
+                        <v:shape id="Forma libre 8" o:spid="_x0000_s1044" style="position:absolute;left:1187;top:51897;width:1984;height:7143;visibility:visible;mso-wrap-style:square;v-text-anchor:top" coordsize="125,450" o:gfxdata="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" path="m,l41,155,86,309r39,116l125,450,79,311,41,183,7,54,,xe" filled="f" stroked="f">
                           <v:shadow on="t" color="black" opacity="41287f" offset="0,1.5pt"/>
                           <v:path arrowok="t" o:connecttype="custom" o:connectlocs="0,0;65088,246063;136525,490538;198438,674688;198438,714375;125413,493713;65088,290513;11113,85725;0,0" o:connectangles="0,0,0,0,0,0,0,0,0"/>
                         </v:shape>
-                        <v:shape id="Forma libre 9" o:spid="_x0000_s1045" style="position:absolute;left:3282;top:58913;width:1874;height:4366;visibility:visible;mso-wrap-style:square;v-text-anchor:top" coordsize="118,275" o:gfxdata="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" path="m,l8,20,37,96r32,74l118,275r-9,l61,174,30,100,,26,,xe" filled="f" stroked="f">
+                        <v:shape id="Forma libre 9" o:spid="_x0000_s1045" style="position:absolute;left:3282;top:58913;width:1874;height:4366;visibility:visible;mso-wrap-style:square;v-text-anchor:top" coordsize="118,275" o:gfxdata="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" path="m,l8,20,37,96r32,74l118,275r-9,l61,174,30,100,,26,,xe" filled="f" stroked="f">
                           <v:shadow on="t" color="black" opacity="41287f" offset="0,1.5pt"/>
                           <v:path arrowok="t" o:connecttype="custom" o:connectlocs="0,0;12700,31750;58738,152400;109538,269875;187325,436563;173038,436563;96838,276225;47625,158750;0,41275;0,0" o:connectangles="0,0,0,0,0,0,0,0,0,0"/>
                         </v:shape>
-                        <v:shape id="Forma libre 10" o:spid="_x0000_s1046" style="position:absolute;left:806;top:50103;width:317;height:1921;visibility:visible;mso-wrap-style:square;v-text-anchor:top" coordsize="20,121" o:gfxdata="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" path="m,l16,72r4,49l18,112,,31,,xe" filled="f" stroked="f">
+                        <v:shape id="Forma libre 10" o:spid="_x0000_s1046" style="position:absolute;left:806;top:50103;width:317;height:1921;visibility:visible;mso-wrap-style:square;v-text-anchor:top" coordsize="20,121" o:gfxdata="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" path="m,l16,72r4,49l18,112,,31,,xe" filled="f" stroked="f">
                           <v:shadow on="t" color="black" opacity="41287f" offset="0,1.5pt"/>
                           <v:path arrowok="t" o:connecttype="custom" o:connectlocs="0,0;25400,114300;31750,192088;28575,177800;0,49213;0,0" o:connectangles="0,0,0,0,0,0"/>
                         </v:shape>
-                        <v:shape id="Forma libre 12" o:spid="_x0000_s1047" style="position:absolute;left:1123;top:52024;width:2509;height:10207;visibility:visible;mso-wrap-style:square;v-text-anchor:top" coordsize="158,643" o:gfxdata="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" path="m,l11,46r11,83l36,211r19,90l76,389r27,87l123,533r21,55l155,632r3,11l142,608,118,544,95,478,69,391,47,302,29,212,13,107,,xe" filled="f" stroked="f">
+                        <v:shape id="Forma libre 12" o:spid="_x0000_s1047" style="position:absolute;left:1123;top:52024;width:2509;height:10207;visibility:visible;mso-wrap-style:square;v-text-anchor:top" coordsize="158,643" o:gfxdata="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" path="m,l11,46r11,83l36,211r19,90l76,389r27,87l123,533r21,55l155,632r3,11l142,608,118,544,95,478,69,391,47,302,29,212,13,107,,xe" filled="f" stroked="f">
                           <v:shadow on="t" color="black" opacity="41287f" offset="0,1.5pt"/>
                           <v:path arrowok="t" o:connecttype="custom" o:connectlocs="0,0;17463,73025;34925,204788;57150,334963;87313,477838;120650,617538;163513,755650;195263,846138;228600,933450;246063,1003300;250825,1020763;225425,965200;187325,863600;150813,758825;109538,620713;74613,479425;46038,336550;20638,169863;0,0" o:connectangles="0,0,0,0,0,0,0,0,0,0,0,0,0,0,0,0,0,0,0"/>
                         </v:shape>
-                        <v:shape id="Forma libre 13" o:spid="_x0000_s1048" style="position:absolute;left:3759;top:62152;width:524;height:1127;visibility:visible;mso-wrap-style:square;v-text-anchor:top" coordsize="33,71" o:gfxdata="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" path="m,l33,71r-9,l11,36,,xe" filled="f" stroked="f">
+                        <v:shape id="Forma libre 13" o:spid="_x0000_s1048" style="position:absolute;left:3759;top:62152;width:524;height:1127;visibility:visible;mso-wrap-style:square;v-text-anchor:top" coordsize="33,71" o:gfxdata="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" path="m,l33,71r-9,l11,36,,xe" filled="f" stroked="f">
                           <v:shadow on="t" color="black" opacity="41287f" offset="0,1.5pt"/>
                           <v:path arrowok="t" o:connecttype="custom" o:connectlocs="0,0;52388,112713;38100,112713;17463,57150;0,0" o:connectangles="0,0,0,0,0"/>
                         </v:shape>
-                        <v:shape id="Forma libre 14" o:spid="_x0000_s1049" style="position:absolute;left:1060;top:51246;width:238;height:1508;visibility:visible;mso-wrap-style:square;v-text-anchor:top" coordsize="15,95" o:gfxdata="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" path="m,l8,37r,4l15,95,4,49,,xe" filled="f" stroked="f">
+                        <v:shape id="Forma libre 14" o:spid="_x0000_s1049" style="position:absolute;left:1060;top:51246;width:238;height:1508;visibility:visible;mso-wrap-style:square;v-text-anchor:top" coordsize="15,95" o:gfxdata="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" path="m,l8,37r,4l15,95,4,49,,xe" filled="f" stroked="f">
                           <v:shadow on="t" color="black" opacity="41287f" offset="0,1.5pt"/>
                           <v:path arrowok="t" o:connecttype="custom" o:connectlocs="0,0;12700,58738;12700,65088;23813,150813;6350,77788;0,0" o:connectangles="0,0,0,0,0,0"/>
                         </v:shape>
-                        <v:shape id="Forma libre 15" o:spid="_x0000_s1050" style="position:absolute;left:3171;top:46499;width:6382;height:12414;visibility:visible;mso-wrap-style:square;v-text-anchor:top" coordsize="402,782" o:gfxdata="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" path="m402,r,1l363,39,325,79r-35,42l255,164r-44,58l171,284r-38,62l100,411,71,478,45,546,27,617,13,689,7,761r,21l,765r1,-4l7,688,21,616,40,545,66,475,95,409r35,-66l167,281r42,-61l253,163r34,-43l324,78,362,38,402,xe" filled="f" stroked="f">
+                        <v:shape id="Forma libre 15" o:spid="_x0000_s1050" style="position:absolute;left:3171;top:46499;width:6382;height:12414;visibility:visible;mso-wrap-style:square;v-text-anchor:top" coordsize="402,782" o:gfxdata="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" path="m402,r,1l363,39,325,79r-35,42l255,164r-44,58l171,284r-38,62l100,411,71,478,45,546,27,617,13,689,7,761r,21l,765r1,-4l7,688,21,616,40,545,66,475,95,409r35,-66l167,281r42,-61l253,163r34,-43l324,78,362,38,402,xe" filled="f" stroked="f">
                           <v:shadow on="t" color="black" opacity="41287f" offset="0,1.5pt"/>
                           <v:path arrowok="t" o:connecttype="custom" o:connectlocs="638175,0;638175,1588;576263,61913;515938,125413;460375,192088;404813,260350;334963,352425;271463,450850;211138,549275;158750,652463;112713,758825;71438,866775;42863,979488;20638,1093788;11113,1208088;11113,1241425;0,1214438;1588,1208088;11113,1092200;33338,977900;63500,865188;104775,754063;150813,649288;206375,544513;265113,446088;331788,349250;401638,258763;455613,190500;514350,123825;574675,60325;638175,0" o:connectangles="0,0,0,0,0,0,0,0,0,0,0,0,0,0,0,0,0,0,0,0,0,0,0,0,0,0,0,0,0,0,0"/>
                         </v:shape>
-                        <v:shape id="Forma libre 16" o:spid="_x0000_s1051" style="position:absolute;left:3171;top:59040;width:588;height:3112;visibility:visible;mso-wrap-style:square;v-text-anchor:top" coordsize="37,196" o:gfxdata="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" path="m,l6,15r1,3l12,80r9,54l33,188r4,8l22,162,15,146,5,81,1,40,,xe" filled="f" stroked="f">
+                        <v:shape id="Forma libre 16" o:spid="_x0000_s1051" style="position:absolute;left:3171;top:59040;width:588;height:3112;visibility:visible;mso-wrap-style:square;v-text-anchor:top" coordsize="37,196" o:gfxdata="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" path="m,l6,15r1,3l12,80r9,54l33,188r4,8l22,162,15,146,5,81,1,40,,xe" filled="f" stroked="f">
                           <v:shadow on="t" color="black" opacity="41287f" offset="0,1.5pt"/>
                           <v:path arrowok="t" o:connecttype="custom" o:connectlocs="0,0;9525,23813;11113,28575;19050,127000;33338,212725;52388,298450;58738,311150;34925,257175;23813,231775;7938,128588;1588,63500;0,0" o:connectangles="0,0,0,0,0,0,0,0,0,0,0,0"/>
                         </v:shape>
-                        <v:shape id="Forma libre 17" o:spid="_x0000_s1052" style="position:absolute;left:3632;top:62231;width:492;height:1048;visibility:visible;mso-wrap-style:square;v-text-anchor:top" coordsize="31,66" o:gfxdata="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" path="m,l31,66r-7,l,xe" filled="f" stroked="f">
+                        <v:shape id="Forma libre 17" o:spid="_x0000_s1052" style="position:absolute;left:3632;top:62231;width:492;height:1048;visibility:visible;mso-wrap-style:square;v-text-anchor:top" coordsize="31,66" o:gfxdata="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" path="m,l31,66r-7,l,xe" filled="f" stroked="f">
                           <v:shadow on="t" color="black" opacity="41287f" offset="0,1.5pt"/>
                           <v:path arrowok="t" o:connecttype="custom" o:connectlocs="0,0;49213,104775;38100,104775;0,0" o:connectangles="0,0,0,0"/>
                         </v:shape>
-                        <v:shape id="Forma libre 18" o:spid="_x0000_s1053" style="position:absolute;left:3171;top:58644;width:111;height:682;visibility:visible;mso-wrap-style:square;v-text-anchor:top" coordsize="7,43" o:gfxdata="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" path="m,l7,17r,26l6,40,,25,,xe" filled="f" stroked="f">
+                        <v:shape id="Forma libre 18" o:spid="_x0000_s1053" style="position:absolute;left:3171;top:58644;width:111;height:682;visibility:visible;mso-wrap-style:square;v-text-anchor:top" coordsize="7,43" o:gfxdata="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" path="m,l7,17r,26l6,40,,25,,xe" filled="f" stroked="f">
                           <v:shadow on="t" color="black" opacity="41287f" offset="0,1.5pt"/>
                           <v:path arrowok="t" o:connecttype="custom" o:connectlocs="0,0;11113,26988;11113,68263;9525,63500;0,39688;0,0" o:connectangles="0,0,0,0,0,0"/>
                         </v:shape>
-                        <v:shape id="Forma libre 19" o:spid="_x0000_s1054" style="position:absolute;left:3409;top:61358;width:731;height:1921;visibility:visible;mso-wrap-style:square;v-text-anchor:top" coordsize="46,121" o:gfxdata="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" path="m,l7,16,22,50,33,86r13,35l45,121,14,55,11,44,,xe" filled="f" stroked="f">
+                        <v:shape id="Forma libre 19" o:spid="_x0000_s1054" style="position:absolute;left:3409;top:61358;width:731;height:1921;visibility:visible;mso-wrap-style:square;v-text-anchor:top" coordsize="46,121" o:gfxdata="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" path="m,l7,16,22,50,33,86r13,35l45,121,14,55,11,44,,xe" filled="f" stroked="f">
                           <v:shadow on="t" color="black" opacity="41287f" offset="0,1.5pt"/>
                           <v:path arrowok="t" o:connecttype="custom" o:connectlocs="0,0;11113,25400;34925,79375;52388,136525;73025,192088;71438,192088;22225,87313;17463,69850;0,0" o:connectangles="0,0,0,0,0,0,0,0,0"/>
                         </v:shape>
@@ -3776,7 +3773,7 @@
           <w:r>
             <w:rPr>
               <w:noProof/>
-              <w:lang w:eastAsia="es-MX"/>
+              <w:lang w:eastAsia="zh-TW"/>
             </w:rPr>
             <mc:AlternateContent>
               <mc:Choice Requires="wps">
@@ -3852,7 +3849,6 @@
                                     <w:dataBinding w:prefixMappings="xmlns:ns0='http://purl.org/dc/elements/1.1/' xmlns:ns1='http://schemas.openxmlformats.org/package/2006/metadata/core-properties' " w:xpath="/ns1:coreProperties[1]/ns0:title[1]" w:storeItemID="{6C3C8BC8-F283-45AE-878A-BAB7291924A1}"/>
                                     <w:text/>
                                   </w:sdtPr>
-                                  <w:sdtEndPr/>
                                   <w:sdtContent>
                                     <w:r>
                                       <w:rPr>
@@ -4009,13 +4005,8 @@
                                     </w:tcPr>
                                     <w:p>
                                       <w:r>
-                                        <w:t xml:space="preserve">Francisco Javier Hernández </w:t>
+                                        <w:t>Francisco Javier Hernández Hernández</w:t>
                                       </w:r>
-                                      <w:proofErr w:type="spellStart"/>
-                                      <w:r>
-                                        <w:t>Hernández</w:t>
-                                      </w:r>
-                                      <w:proofErr w:type="spellEnd"/>
                                     </w:p>
                                   </w:tc>
                                   <w:tc>
@@ -4024,10 +4015,7 @@
                                     </w:tcPr>
                                     <w:p>
                                       <w:r>
-                                        <w:t>09</w:t>
-                                      </w:r>
-                                      <w:r>
-                                        <w:t>1610050</w:t>
+                                        <w:t>091610050</w:t>
                                       </w:r>
                                     </w:p>
                                   </w:tc>
@@ -4071,10 +4059,7 @@
                                     </w:tcPr>
                                     <w:p>
                                       <w:r>
-                                        <w:t>09</w:t>
-                                      </w:r>
-                                      <w:r>
-                                        <w:t>1610634</w:t>
+                                        <w:t>091610634</w:t>
                                       </w:r>
                                     </w:p>
                                   </w:tc>
@@ -4099,10 +4084,7 @@
                                     </w:tcPr>
                                     <w:p>
                                       <w:r>
-                                        <w:t>09</w:t>
-                                      </w:r>
-                                      <w:r>
-                                        <w:t>1610127</w:t>
+                                        <w:t>091610127</w:t>
                                       </w:r>
                                     </w:p>
                                   </w:tc>
@@ -4237,7 +4219,6 @@
                               <w:dataBinding w:prefixMappings="xmlns:ns0='http://purl.org/dc/elements/1.1/' xmlns:ns1='http://schemas.openxmlformats.org/package/2006/metadata/core-properties' " w:xpath="/ns1:coreProperties[1]/ns0:title[1]" w:storeItemID="{6C3C8BC8-F283-45AE-878A-BAB7291924A1}"/>
                               <w:text/>
                             </w:sdtPr>
-                            <w:sdtEndPr/>
                             <w:sdtContent>
                               <w:r>
                                 <w:rPr>
@@ -4394,13 +4375,8 @@
                               </w:tcPr>
                               <w:p>
                                 <w:r>
-                                  <w:t xml:space="preserve">Francisco Javier Hernández </w:t>
+                                  <w:t>Francisco Javier Hernández Hernández</w:t>
                                 </w:r>
-                                <w:proofErr w:type="spellStart"/>
-                                <w:r>
-                                  <w:t>Hernández</w:t>
-                                </w:r>
-                                <w:proofErr w:type="spellEnd"/>
                               </w:p>
                             </w:tc>
                             <w:tc>
@@ -4409,10 +4385,7 @@
                               </w:tcPr>
                               <w:p>
                                 <w:r>
-                                  <w:t>09</w:t>
-                                </w:r>
-                                <w:r>
-                                  <w:t>1610050</w:t>
+                                  <w:t>091610050</w:t>
                                 </w:r>
                               </w:p>
                             </w:tc>
@@ -4456,10 +4429,7 @@
                               </w:tcPr>
                               <w:p>
                                 <w:r>
-                                  <w:t>09</w:t>
-                                </w:r>
-                                <w:r>
-                                  <w:t>1610634</w:t>
+                                  <w:t>091610634</w:t>
                                 </w:r>
                               </w:p>
                             </w:tc>
@@ -4484,10 +4454,7 @@
                               </w:tcPr>
                               <w:p>
                                 <w:r>
-                                  <w:t>09</w:t>
-                                </w:r>
-                                <w:r>
-                                  <w:t>1610127</w:t>
+                                  <w:t>091610127</w:t>
                                 </w:r>
                               </w:p>
                             </w:tc>
@@ -4693,7 +4660,7 @@
       <w:r>
         <w:rPr>
           <w:noProof/>
-          <w:lang w:eastAsia="es-MX"/>
+          <w:lang w:eastAsia="zh-TW"/>
         </w:rPr>
         <w:drawing>
           <wp:inline distT="0" distB="0" distL="0" distR="0" wp14:anchorId="5C4560DB" wp14:editId="7B1D9055">
@@ -4848,7 +4815,6 @@
           <w:id w:val="-1883938533"/>
           <w:citation/>
         </w:sdtPr>
-        <w:sdtEndPr/>
         <w:sdtContent>
           <w:r>
             <w:fldChar w:fldCharType="begin"/>
@@ -4913,15 +4879,7 @@
         </w:numPr>
       </w:pPr>
       <w:r>
-        <w:t xml:space="preserve">Resistividad eléctrica del aluminio: 2.82 x 10-8 </w:t>
-      </w:r>
-      <w:proofErr w:type="spellStart"/>
-      <w:r>
-        <w:t>Ohms</w:t>
-      </w:r>
-      <w:proofErr w:type="spellEnd"/>
-      <w:r>
-        <w:t>-m.</w:t>
+        <w:t>Resistividad eléctrica del aluminio: 2.82 x 10-8 Ohms-m.</w:t>
       </w:r>
     </w:p>
     <w:p>
@@ -4981,15 +4939,7 @@
         </w:numPr>
       </w:pPr>
       <w:r>
-        <w:t xml:space="preserve">Diámetro rosca interna: 5/16 </w:t>
-      </w:r>
-      <w:proofErr w:type="spellStart"/>
-      <w:r>
-        <w:t>pulg</w:t>
-      </w:r>
-      <w:proofErr w:type="spellEnd"/>
-      <w:r>
-        <w:t>.</w:t>
+        <w:t>Diámetro rosca interna: 5/16 pulg.</w:t>
       </w:r>
     </w:p>
     <w:p>
@@ -5001,6 +4951,9 @@
         </w:numPr>
       </w:pPr>
       <w:r>
+        <w:rPr>
+          <w:lang w:val="en-US"/>
+        </w:rPr>
         <w:t>Altura mástil: 120 cm</w:t>
       </w:r>
       <w:sdt>
@@ -5008,7 +4961,95 @@
           <w:id w:val="2076778252"/>
           <w:citation/>
         </w:sdtPr>
-        <w:sdtEndPr/>
+        <w:sdtContent>
+          <w:r>
+            <w:fldChar w:fldCharType="begin"/>
+          </w:r>
+          <w:r>
+            <w:rPr>
+              <w:lang w:val="en-US"/>
+            </w:rPr>
+            <w:instrText xml:space="preserve"> CITATION Tot19 \l 2058 </w:instrText>
+          </w:r>
+          <w:r>
+            <w:fldChar w:fldCharType="separate"/>
+          </w:r>
+          <w:r>
+            <w:rPr>
+              <w:noProof/>
+              <w:lang w:val="en-US"/>
+            </w:rPr>
+            <w:t xml:space="preserve"> (ground, Total ground, 2019)</w:t>
+          </w:r>
+          <w:r>
+            <w:fldChar w:fldCharType="end"/>
+          </w:r>
+        </w:sdtContent>
+      </w:sdt>
+      <w:r>
+        <w:rPr>
+          <w:lang w:val="en-US"/>
+        </w:rPr>
+        <w:t>.</w:t>
+      </w:r>
+    </w:p>
+    <w:p>
+      <w:pPr>
+        <w:rPr>
+          <w:b/>
+        </w:rPr>
+      </w:pPr>
+      <w:r>
+        <w:rPr>
+          <w:b/>
+        </w:rPr>
+        <w:t>Instalación</w:t>
+      </w:r>
+      <w:r>
+        <w:rPr>
+          <w:b/>
+        </w:rPr>
+        <w:t>:</w:t>
+      </w:r>
+      <w:r>
+        <w:rPr>
+          <w:b/>
+        </w:rPr>
+        <w:t xml:space="preserve"> </w:t>
+      </w:r>
+    </w:p>
+    <w:p>
+      <w:r>
+        <w:t>La punta se sostiene mediante un mástil</w:t>
+      </w:r>
+      <w:r>
+        <w:t xml:space="preserve"> macizo de 1.20 metros de largo</w:t>
+      </w:r>
+      <w:r>
+        <w:t xml:space="preserve"> al cual se conecta el cable sujetándolo mediante 3 opresores de 5/16 pulgadas. Este mástil tiene un aislador de hule dieléctrico en su parte inferior el cual embona en  otro mástil tubular de 2 pulgadas. Este último sujeta ambos mástiles al hacer la instalación, ya sea en torre o en techo mediante una base o abrazaderas.</w:t>
+      </w:r>
+    </w:p>
+    <w:p>
+      <w:r>
+        <w:t>Se recomienda tomar en cuenta la Norma</w:t>
+      </w:r>
+      <w:r>
+        <w:t xml:space="preserve"> </w:t>
+      </w:r>
+      <w:r>
+        <w:t>NMX-J-549-ANCE-2005</w:t>
+      </w:r>
+      <w:r>
+        <w:t xml:space="preserve"> </w:t>
+      </w:r>
+      <w:r>
+        <w:t>que sugiere que un sistema de protección contra tormentas eléctricas (SPTE) debe contar con un sistema interno de protección contra tormentas eléctricas (SIPTE) y otro externo de protección contra tormentas eléctricas (SEPTE). La punta KDA-LU forma parte de la protección externa, mientras que la parte interna corresponde a los supresores de picos transitorios (SSTT) marca Suprector de TOTAL GROUND</w:t>
+      </w:r>
+      <w:sdt>
+        <w:sdtPr>
+          <w:id w:val="-1609422130"/>
+          <w:citation/>
+        </w:sdtPr>
         <w:sdtContent>
           <w:r>
             <w:fldChar w:fldCharType="begin"/>
@@ -5036,104 +5077,13 @@
     </w:p>
     <w:p>
       <w:pPr>
-        <w:rPr>
-          <w:b/>
-        </w:rPr>
-      </w:pPr>
-      <w:r>
-        <w:rPr>
-          <w:b/>
-        </w:rPr>
-        <w:t>Instalación</w:t>
-      </w:r>
-      <w:r>
-        <w:rPr>
-          <w:b/>
-        </w:rPr>
-        <w:t>:</w:t>
-      </w:r>
-      <w:r>
-        <w:rPr>
-          <w:b/>
-        </w:rPr>
-        <w:t xml:space="preserve"> </w:t>
-      </w:r>
-    </w:p>
-    <w:p>
-      <w:r>
-        <w:t>La punta se sostiene mediante un mástil</w:t>
-      </w:r>
-      <w:r>
-        <w:t xml:space="preserve"> macizo de 1.20 metros de largo</w:t>
-      </w:r>
-      <w:r>
-        <w:t xml:space="preserve"> al cual se conecta el cable sujetándolo mediante 3 opresores de 5/16 pulgadas. Este mástil tiene un aislador de hule dieléctrico en su parte inferior el cual embona en  otro mástil tubular de 2 pulgadas. Este último sujeta ambos mástiles al hacer la instalación, ya sea en torre o en techo mediante una base o abrazaderas.</w:t>
-      </w:r>
-    </w:p>
-    <w:p>
-      <w:r>
-        <w:t>Se recomienda tomar en cuenta la Norma</w:t>
-      </w:r>
-      <w:r>
-        <w:t xml:space="preserve"> </w:t>
-      </w:r>
-      <w:r>
-        <w:t>NMX-J-549-ANCE-2005</w:t>
-      </w:r>
-      <w:r>
-        <w:t xml:space="preserve"> </w:t>
-      </w:r>
-      <w:r>
-        <w:t>que sugiere que un sistema de protección contra tormentas eléctricas (SPTE) debe contar con un sistema interno de protección contra tormentas eléctricas (SIPTE) y otro externo de protección contra tormentas eléctricas (SEPTE). La punta KDA-LU forma parte de la protección externa, mientras que la parte interna corresponde a los supresores de picos transitorios (SSTT) marca </w:t>
-      </w:r>
-      <w:proofErr w:type="spellStart"/>
-      <w:r>
-        <w:t>Suprector</w:t>
-      </w:r>
-      <w:proofErr w:type="spellEnd"/>
-      <w:r>
-        <w:t xml:space="preserve"> de TOTAL GROUND</w:t>
-      </w:r>
-      <w:sdt>
-        <w:sdtPr>
-          <w:id w:val="-1609422130"/>
-          <w:citation/>
-        </w:sdtPr>
-        <w:sdtEndPr/>
-        <w:sdtContent>
-          <w:r>
-            <w:fldChar w:fldCharType="begin"/>
-          </w:r>
-          <w:r>
-            <w:instrText xml:space="preserve"> CITATION Tot19 \l 2058 </w:instrText>
-          </w:r>
-          <w:r>
-            <w:fldChar w:fldCharType="separate"/>
-          </w:r>
-          <w:r>
-            <w:rPr>
-              <w:noProof/>
-            </w:rPr>
-            <w:t xml:space="preserve"> (ground, Total ground, 2019)</w:t>
-          </w:r>
-          <w:r>
-            <w:fldChar w:fldCharType="end"/>
-          </w:r>
-        </w:sdtContent>
-      </w:sdt>
-      <w:r>
-        <w:t>.</w:t>
-      </w:r>
-    </w:p>
-    <w:p>
-      <w:pPr>
         <w:keepNext/>
         <w:jc w:val="center"/>
       </w:pPr>
       <w:r>
         <w:rPr>
           <w:noProof/>
-          <w:lang w:eastAsia="es-MX"/>
+          <w:lang w:eastAsia="zh-TW"/>
         </w:rPr>
         <w:lastRenderedPageBreak/>
         <w:drawing>
@@ -5248,7 +5198,7 @@
       <w:r>
         <w:rPr>
           <w:noProof/>
-          <w:lang w:eastAsia="es-MX"/>
+          <w:lang w:eastAsia="zh-TW"/>
         </w:rPr>
         <w:drawing>
           <wp:inline distT="0" distB="0" distL="0" distR="0" wp14:anchorId="3DE429AE" wp14:editId="1CE1B20B">
@@ -5354,19 +5304,13 @@
     </w:p>
     <w:p>
       <w:r>
-        <w:t xml:space="preserve">• Asegura la capacidad de conducir corriente ideal para descargas atmosféricas. Las puntas cumplen con las normas NMX-549-ANCE2005 y NOM-001-SEDE-2012 La punta de pararrayos modelo TGTDPC Dipolo consta de 4 piezas; una punta, un anillo equipotencial, una extensión y un disco dieléctrico con excitador </w:t>
-      </w:r>
-      <w:proofErr w:type="spellStart"/>
-      <w:r>
-        <w:t>toroidal</w:t>
-      </w:r>
-      <w:proofErr w:type="spellEnd"/>
+        <w:t>• Asegura la capacidad de conducir corriente ideal para descargas atmosféricas. Las puntas cumplen con las normas NMX-549-ANCE2005 y NOM-001-SEDE-2012 La punta de pararrayos modelo TGTDPC Dipolo consta de 4 piezas; una punta, un anillo equipotencial, una extensión y un disco dieléctrico con excitador toroidal</w:t>
+      </w:r>
       <w:sdt>
         <w:sdtPr>
           <w:id w:val="-1615510425"/>
           <w:citation/>
         </w:sdtPr>
-        <w:sdtEndPr/>
         <w:sdtContent>
           <w:r>
             <w:fldChar w:fldCharType="begin"/>
@@ -5409,7 +5353,6 @@
           <w:id w:val="-1473436151"/>
           <w:citation/>
         </w:sdtPr>
-        <w:sdtEndPr/>
         <w:sdtContent>
           <w:r>
             <w:fldChar w:fldCharType="begin"/>
@@ -5590,7 +5533,6 @@
           <w:id w:val="662427183"/>
           <w:citation/>
         </w:sdtPr>
-        <w:sdtEndPr/>
         <w:sdtContent>
           <w:r>
             <w:fldChar w:fldCharType="begin"/>
@@ -5634,7 +5576,7 @@
       <w:r>
         <w:rPr>
           <w:noProof/>
-          <w:lang w:eastAsia="es-MX"/>
+          <w:lang w:eastAsia="zh-TW"/>
         </w:rPr>
         <w:drawing>
           <wp:inline distT="0" distB="0" distL="0" distR="0" wp14:anchorId="14FB3057" wp14:editId="06A9FCA7">
@@ -5938,13 +5880,8 @@
         <w:t xml:space="preserve">Se recomienda añadir </w:t>
       </w:r>
       <w:r>
-        <w:t xml:space="preserve">compuesto mineral </w:t>
-      </w:r>
-      <w:proofErr w:type="spellStart"/>
-      <w:r>
-        <w:t>Quibacsol</w:t>
-      </w:r>
-      <w:proofErr w:type="spellEnd"/>
+        <w:t>compuesto mineral Quibacsol</w:t>
+      </w:r>
       <w:r>
         <w:t xml:space="preserve"> </w:t>
       </w:r>
@@ -5956,7 +5893,6 @@
           <w:id w:val="1239670889"/>
           <w:citation/>
         </w:sdtPr>
-        <w:sdtEndPr/>
         <w:sdtContent>
           <w:r>
             <w:fldChar w:fldCharType="begin"/>
@@ -6021,7 +5957,7 @@
       <w:r>
         <w:rPr>
           <w:noProof/>
-          <w:lang w:eastAsia="es-MX"/>
+          <w:lang w:eastAsia="zh-TW"/>
         </w:rPr>
         <w:drawing>
           <wp:inline distT="0" distB="0" distL="0" distR="0">
@@ -6158,7 +6094,6 @@
           <w:id w:val="-622385417"/>
           <w:citation/>
         </w:sdtPr>
-        <w:sdtEndPr/>
         <w:sdtContent>
           <w:r>
             <w:fldChar w:fldCharType="begin"/>
@@ -6334,7 +6269,6 @@
           <w:id w:val="1571696336"/>
           <w:citation/>
         </w:sdtPr>
-        <w:sdtEndPr/>
         <w:sdtContent>
           <w:r>
             <w:fldChar w:fldCharType="begin"/>
@@ -6368,7 +6302,7 @@
       <w:r>
         <w:rPr>
           <w:noProof/>
-          <w:lang w:eastAsia="es-MX"/>
+          <w:lang w:eastAsia="zh-TW"/>
         </w:rPr>
         <w:drawing>
           <wp:inline distT="0" distB="0" distL="0" distR="0" wp14:anchorId="0F4EA966" wp14:editId="61C06016">
@@ -6487,35 +6421,141 @@
         <w:rPr>
           <w:b/>
         </w:rPr>
-        <w:t>Víctor Hugo Méndez Martínez</w:t>
-      </w:r>
-    </w:p>
-    <w:p>
-      <w:r>
-        <w:t xml:space="preserve">Se concluyó que para evitar </w:t>
-      </w:r>
-      <w:r>
-        <w:t>la caída de rayo, l</w:t>
-      </w:r>
-      <w:r>
-        <w:t xml:space="preserve">as nuevas tecnologías de protección </w:t>
-      </w:r>
-      <w:r>
-        <w:t xml:space="preserve">son muy importantes </w:t>
-      </w:r>
-      <w:r>
-        <w:t>para las descargas atmosféricas</w:t>
-      </w:r>
-      <w:r>
-        <w:t xml:space="preserve"> ya</w:t>
-      </w:r>
-      <w:r>
-        <w:t xml:space="preserve"> que los pararrayos es una medida de seguridad activa, la cual proporciona seg</w:t>
+        <w:t>Gerardo Eduardo Pérez Mayorga</w:t>
+      </w:r>
+    </w:p>
+    <w:p>
+      <w:r>
+        <w:t>La vida que conocemos hoy en día no sería la misma sin el avance de la tecnología que tenemos actualmente, esto nos ha permitido conocer al mundo de muchas formas pudiendo</w:t>
+      </w:r>
+      <w:r>
+        <w:t xml:space="preserve"> entender</w:t>
+      </w:r>
+      <w:r>
+        <w:t xml:space="preserve"> la</w:t>
+      </w:r>
+      <w:r>
+        <w:t>s cosas que hacemos</w:t>
+      </w:r>
+      <w:r>
+        <w:t xml:space="preserve">. Las personas de ciencia que dedican su vida a la ciencia mejoran nuestra vida, como el caso del </w:t>
+      </w:r>
+      <w:r>
+        <w:t>científico</w:t>
+      </w:r>
+      <w:r>
+        <w:t xml:space="preserve"> encargado de descubrir el pararrayo</w:t>
+      </w:r>
+      <w:r>
+        <w:t>, descubrimiento que mejoro la vida de las personas de esa época a la actual.</w:t>
       </w:r>
       <w:bookmarkStart w:id="0" w:name="_GoBack"/>
       <w:bookmarkEnd w:id="0"/>
-      <w:r>
-        <w:t>uridad a nuestro entorno. Estos tipos de artefacto no solo protegen las vidas de las personas y construcción sino también un parámetro de seguridad para el equipo que manejamos en las edificaciones.</w:t>
+    </w:p>
+    <w:p/>
+    <w:p>
+      <w:pPr>
+        <w:rPr>
+          <w:b/>
+        </w:rPr>
+      </w:pPr>
+      <w:r>
+        <w:rPr>
+          <w:b/>
+        </w:rPr>
+        <w:t>Franc</w:t>
+      </w:r>
+      <w:r>
+        <w:rPr>
+          <w:b/>
+        </w:rPr>
+        <w:t>isco Javier Hernández Hernández</w:t>
+      </w:r>
+    </w:p>
+    <w:p>
+      <w:r>
+        <w:t>Con las nuevas tecnologías, se han mejorado e implementado nuevas formas de seguridad, tanto de software como hardware</w:t>
+      </w:r>
+      <w:r>
+        <w:t xml:space="preserve">. En este caso en este trabajo se presenta </w:t>
+      </w:r>
+      <w:r>
+        <w:t xml:space="preserve">el uso </w:t>
+      </w:r>
+      <w:r>
+        <w:t>de los pararrayos</w:t>
+      </w:r>
+      <w:r>
+        <w:t xml:space="preserve"> y </w:t>
+      </w:r>
+      <w:r>
+        <w:t xml:space="preserve">el uso de puesto </w:t>
+      </w:r>
+      <w:r>
+        <w:t>a tierra,</w:t>
+      </w:r>
+      <w:r>
+        <w:t xml:space="preserve"> para evitar </w:t>
+      </w:r>
+      <w:r>
+        <w:t xml:space="preserve">y a la vez salvaguardar dispositivos electrónicos de sobrecargas </w:t>
+      </w:r>
+      <w:r>
+        <w:t>eléctricas.</w:t>
+      </w:r>
+    </w:p>
+    <w:p>
+      <w:pPr>
+        <w:rPr>
+          <w:b/>
+        </w:rPr>
+      </w:pPr>
+      <w:r>
+        <w:rPr>
+          <w:b/>
+        </w:rPr>
+        <w:t>Víctor Hugo Méndez Martínez</w:t>
+      </w:r>
+    </w:p>
+    <w:p>
+      <w:r>
+        <w:t xml:space="preserve">Se concluyó que para evitar </w:t>
+      </w:r>
+      <w:r>
+        <w:t>la caída de rayo, l</w:t>
+      </w:r>
+      <w:r>
+        <w:t xml:space="preserve">as nuevas tecnologías de protección </w:t>
+      </w:r>
+      <w:r>
+        <w:t xml:space="preserve">son muy importantes </w:t>
+      </w:r>
+      <w:r>
+        <w:t>para las descargas atmosféricas</w:t>
+      </w:r>
+      <w:r>
+        <w:t xml:space="preserve"> ya</w:t>
+      </w:r>
+      <w:r>
+        <w:t xml:space="preserve"> que los pararrayos es una medida de seguridad activa, la cual proporciona seguridad a nuestro entorno. Estos tipos de artefacto no solo protegen las vidas de las personas y construcción sino también un parámetro de seguridad para el equipo que manejamos en las edificaciones.</w:t>
+      </w:r>
+    </w:p>
+    <w:p>
+      <w:pPr>
+        <w:rPr>
+          <w:b/>
+        </w:rPr>
+      </w:pPr>
+      <w:r>
+        <w:rPr>
+          <w:b/>
+        </w:rPr>
+        <w:t>Cecilia de Jesús Tapia Domínguez</w:t>
+      </w:r>
+    </w:p>
+    <w:p>
+      <w:r>
+        <w:t>En este proyecto se tomó en cuenta muchos aspectos por ejemplo los distintos tipos de pararrayos que existen y lo importante que son para la protección de nuestros equipos. Y así nosotros no preocuparnos cuando haya una tormenta ya que nadie está a salvo de los rayos. Solo hay que escoger el tipo de pararrayo que a nosotros nos convenga, y es importante la instalación de puesta a tierra ya que es ahí donde se aterrizará el rayo.</w:t>
       </w:r>
     </w:p>
     <w:p>
@@ -6584,7 +6624,6 @@
             <w:id w:val="111145805"/>
             <w:bibliography/>
           </w:sdtPr>
-          <w:sdtEndPr/>
           <w:sdtContent>
             <w:p>
               <w:pPr>
@@ -6707,7 +6746,7 @@
               <w:r>
                 <w:rPr>
                   <w:noProof/>
-                  <w:lang w:val="es-ES"/>
+                  <w:lang w:val="en-US"/>
                 </w:rPr>
                 <w:t xml:space="preserve">ground, T. (07 de 07 de 2019). </w:t>
               </w:r>
@@ -6716,16 +6755,23 @@
                   <w:i/>
                   <w:iCs/>
                   <w:noProof/>
-                  <w:lang w:val="es-ES"/>
+                  <w:lang w:val="en-US"/>
                 </w:rPr>
                 <w:t>Total ground</w:t>
               </w:r>
               <w:r>
                 <w:rPr>
                   <w:noProof/>
+                  <w:lang w:val="en-US"/>
+                </w:rPr>
+                <w:t xml:space="preserve">. </w:t>
+              </w:r>
+              <w:r>
+                <w:rPr>
+                  <w:noProof/>
                   <w:lang w:val="es-ES"/>
                 </w:rPr>
-                <w:t>. Obtenido de Total ground: https://www.totalground.com/kdalu.html</w:t>
+                <w:t>Obtenido de Total ground: https://www.totalground.com/kdalu.html</w:t>
               </w:r>
             </w:p>
             <w:p>
@@ -6852,7 +6898,7 @@
 </file>
 
 <file path=word/numbering.xml><?xml version="1.0" encoding="utf-8"?>
-<w:numbering xmlns:wpc="http://schemas.microsoft.com/office/word/2010/wordprocessingCanvas" xmlns:mc="http://schemas.openxmlformats.org/markup-compatibility/2006" xmlns:o="urn:schemas-microsoft-com:office:office" xmlns:r="http://schemas.openxmlformats.org/officeDocument/2006/relationships" xmlns:m="http://schemas.openxmlformats.org/officeDocument/2006/math" xmlns:v="urn:schemas-microsoft-com:vml" xmlns:wp14="http://schemas.microsoft.com/office/word/2010/wordprocessingDrawing" xmlns:wp="http://schemas.openxmlformats.org/drawingml/2006/wordprocessingDrawing" xmlns:w10="urn:schemas-microsoft-com:office:word" xmlns:w="http://schemas.openxmlformats.org/wordprocessingml/2006/main" xmlns:w14="http://schemas.microsoft.com/office/word/2010/wordml" xmlns:w15="http://schemas.microsoft.com/office/word/2012/wordml" xmlns:wpg="http://schemas.microsoft.com/office/word/2010/wordprocessingGroup" xmlns:wpi="http://schemas.microsoft.com/office/word/2010/wordprocessingInk" xmlns:wne="http://schemas.microsoft.com/office/word/2006/wordml" xmlns:wps="http://schemas.microsoft.com/office/word/2010/wordprocessingShape" mc:Ignorable="w14 w15 wp14">
+<w:numbering xmlns:wpc="http://schemas.microsoft.com/office/word/2010/wordprocessingCanvas" xmlns:cx="http://schemas.microsoft.com/office/drawing/2014/chartex" xmlns:mc="http://schemas.openxmlformats.org/markup-compatibility/2006" xmlns:o="urn:schemas-microsoft-com:office:office" xmlns:r="http://schemas.openxmlformats.org/officeDocument/2006/relationships" xmlns:m="http://schemas.openxmlformats.org/officeDocument/2006/math" xmlns:v="urn:schemas-microsoft-com:vml" xmlns:wp14="http://schemas.microsoft.com/office/word/2010/wordprocessingDrawing" xmlns:wp="http://schemas.openxmlformats.org/drawingml/2006/wordprocessingDrawing" xmlns:w10="urn:schemas-microsoft-com:office:word" xmlns:w="http://schemas.openxmlformats.org/wordprocessingml/2006/main" xmlns:w14="http://schemas.microsoft.com/office/word/2010/wordml" xmlns:w15="http://schemas.microsoft.com/office/word/2012/wordml" xmlns:w16se="http://schemas.microsoft.com/office/word/2015/wordml/symex" xmlns:wpg="http://schemas.microsoft.com/office/word/2010/wordprocessingGroup" xmlns:wpi="http://schemas.microsoft.com/office/word/2010/wordprocessingInk" xmlns:wne="http://schemas.microsoft.com/office/word/2006/wordml" xmlns:wps="http://schemas.microsoft.com/office/word/2010/wordprocessingShape" mc:Ignorable="w14 w15 w16se wp14">
   <w:abstractNum w:abstractNumId="0" w15:restartNumberingAfterBreak="0">
     <w:nsid w:val="18681265"/>
     <w:multiLevelType w:val="multilevel"/>
@@ -7925,7 +7971,7 @@
 </file>
 
 <file path=word/styles.xml><?xml version="1.0" encoding="utf-8"?>
-<w:styles xmlns:mc="http://schemas.openxmlformats.org/markup-compatibility/2006" xmlns:r="http://schemas.openxmlformats.org/officeDocument/2006/relationships" xmlns:w="http://schemas.openxmlformats.org/wordprocessingml/2006/main" xmlns:w14="http://schemas.microsoft.com/office/word/2010/wordml" xmlns:w15="http://schemas.microsoft.com/office/word/2012/wordml" mc:Ignorable="w14 w15">
+<w:styles xmlns:mc="http://schemas.openxmlformats.org/markup-compatibility/2006" xmlns:r="http://schemas.openxmlformats.org/officeDocument/2006/relationships" xmlns:w="http://schemas.openxmlformats.org/wordprocessingml/2006/main" xmlns:w14="http://schemas.microsoft.com/office/word/2010/wordml" xmlns:w15="http://schemas.microsoft.com/office/word/2012/wordml" xmlns:w16se="http://schemas.microsoft.com/office/word/2015/wordml/symex" mc:Ignorable="w14 w15 w16se">
   <w:docDefaults>
     <w:rPrDefault>
       <w:rPr>
@@ -8945,7 +8991,7 @@
 </file>
 
 <file path=customXml/itemProps2.xml><?xml version="1.0" encoding="utf-8"?>
-<ds:datastoreItem xmlns:ds="http://schemas.openxmlformats.org/officeDocument/2006/customXml" ds:itemID="{2D614BC9-D095-422A-B1ED-A76194779BFF}">
+<ds:datastoreItem xmlns:ds="http://schemas.openxmlformats.org/officeDocument/2006/customXml" ds:itemID="{7AB58ADC-CE11-4043-AEC9-F87CAB00CA82}">
   <ds:schemaRefs>
     <ds:schemaRef ds:uri="http://schemas.openxmlformats.org/officeDocument/2006/bibliography"/>
   </ds:schemaRefs>

</xml_diff>